<commit_message>
Update Manual de Desenvolvedor Sucuri.docx
</commit_message>
<xml_diff>
--- a/Manual de Desenvolvedor Sucuri.docx
+++ b/Manual de Desenvolvedor Sucuri.docx
@@ -961,16 +961,90 @@
     </w:p>
     <w:p>
       <w:pPr>
+        <w:pStyle w:val="ListParagraph"/>
+        <w:numPr>
+          <w:ilvl w:val="0"/>
+          <w:numId w:val="1"/>
+        </w:numPr>
+        <w:jc w:val="both"/>
+        <w:rPr>
+          <w:rFonts w:cstheme="minorHAnsi"/>
+          <w:b/>
+          <w:bCs/>
+          <w:sz w:val="28"/>
+          <w:szCs w:val="28"/>
+        </w:rPr>
+      </w:pPr>
+      <w:r>
+        <w:rPr>
+          <w:rFonts w:cstheme="minorHAnsi"/>
+          <w:b/>
+          <w:bCs/>
+          <w:sz w:val="28"/>
+          <w:szCs w:val="28"/>
+        </w:rPr>
+        <w:t>Compilação do programa para .exe</w:t>
+      </w:r>
+      <w:r>
+        <w:rPr>
+          <w:rFonts w:cstheme="minorHAnsi"/>
+          <w:b/>
+          <w:bCs/>
+          <w:sz w:val="28"/>
+          <w:szCs w:val="28"/>
+        </w:rPr>
+        <w:t>:</w:t>
+      </w:r>
+    </w:p>
+    <w:p>
+      <w:pPr>
+        <w:jc w:val="both"/>
+        <w:rPr>
+          <w:rFonts w:cstheme="minorHAnsi"/>
+          <w:b/>
+          <w:bCs/>
+          <w:sz w:val="28"/>
+          <w:szCs w:val="28"/>
+        </w:rPr>
+      </w:pPr>
+    </w:p>
+    <w:p>
+      <w:pPr>
         <w:ind w:firstLine="708"/>
         <w:jc w:val="both"/>
-        <w:rPr>
-          <w:rFonts w:cstheme="minorHAnsi"/>
-          <w:b/>
-          <w:bCs/>
-          <w:sz w:val="28"/>
-          <w:szCs w:val="28"/>
-        </w:rPr>
-      </w:pPr>
+      </w:pPr>
+      <w:r>
+        <w:t xml:space="preserve">Para realizar a compilação dos programas é necessário rodar um comando do </w:t>
+      </w:r>
+      <w:proofErr w:type="spellStart"/>
+      <w:r>
+        <w:t>pyinstaller</w:t>
+      </w:r>
+      <w:proofErr w:type="spellEnd"/>
+      <w:r>
+        <w:t xml:space="preserve"> apropriado para cada um deles. No código principal se tem o comando apropriado ou como se inspirar para criar o comando apropriado. </w:t>
+      </w:r>
+    </w:p>
+    <w:p>
+      <w:pPr>
+        <w:ind w:firstLine="708"/>
+        <w:jc w:val="both"/>
+        <w:rPr>
+          <w:rFonts w:cstheme="minorHAnsi"/>
+          <w:b/>
+          <w:bCs/>
+          <w:sz w:val="28"/>
+          <w:szCs w:val="28"/>
+        </w:rPr>
+      </w:pPr>
+      <w:proofErr w:type="spellStart"/>
+      <w:r>
+        <w:t>Obs</w:t>
+      </w:r>
+      <w:proofErr w:type="spellEnd"/>
+      <w:r>
+        <w:t>: algumas vezes é necessário adicionar uma pasta ou um arquivo para que se funcione adequadamente.</w:t>
+      </w:r>
     </w:p>
     <w:p>
       <w:pPr>

</xml_diff>